<commit_message>
Updated Logg and Started Vivado How to-file
</commit_message>
<xml_diff>
--- a/LOGG.docx
+++ b/LOGG.docx
@@ -951,6 +951,7 @@
     <w:p>
       <w:pPr>
         <w:pStyle w:val="Rubrik1"/>
+        <w15:collapsed/>
       </w:pPr>
       <w:r>
         <w:t>Vecka 38</w:t>
@@ -1288,9 +1289,645 @@
       </w:pPr>
       <w:r>
         <w:t>Imorgon: Teori, snälla!!!!!</w:t>
+      </w:r>
+    </w:p>
+    <w:p>
+      <w:pPr>
+        <w:pStyle w:val="Rubrik2"/>
+      </w:pPr>
+      <w:r>
+        <w:t xml:space="preserve">20 </w:t>
+      </w:r>
+      <w:proofErr w:type="spellStart"/>
+      <w:r>
+        <w:t>sept</w:t>
+      </w:r>
+      <w:proofErr w:type="spellEnd"/>
+    </w:p>
+    <w:p>
+      <w:pPr>
+        <w:pStyle w:val="Liststycke"/>
+        <w:numPr>
+          <w:ilvl w:val="0"/>
+          <w:numId w:val="17"/>
+        </w:numPr>
+      </w:pPr>
+      <w:r>
+        <w:t xml:space="preserve">Skrivit kontraktet med </w:t>
+      </w:r>
+      <w:proofErr w:type="spellStart"/>
+      <w:r>
+        <w:t>syntronic</w:t>
+      </w:r>
+      <w:proofErr w:type="spellEnd"/>
+      <w:r>
+        <w:t>.</w:t>
+      </w:r>
+    </w:p>
+    <w:p>
+      <w:pPr>
+        <w:pStyle w:val="Liststycke"/>
+        <w:numPr>
+          <w:ilvl w:val="0"/>
+          <w:numId w:val="17"/>
+        </w:numPr>
+      </w:pPr>
+      <w:r>
+        <w:t xml:space="preserve">Gått igenom C, skrivit testprogram, uppdaterat </w:t>
+      </w:r>
+      <w:proofErr w:type="spellStart"/>
+      <w:r>
+        <w:t>ubuntu</w:t>
+      </w:r>
+      <w:proofErr w:type="spellEnd"/>
+      <w:r>
+        <w:t xml:space="preserve">, sett till att allt är </w:t>
+      </w:r>
+      <w:proofErr w:type="gramStart"/>
+      <w:r>
+        <w:t>all set</w:t>
+      </w:r>
+      <w:proofErr w:type="gramEnd"/>
+    </w:p>
+    <w:p>
+      <w:pPr>
+        <w:pStyle w:val="Liststycke"/>
+        <w:numPr>
+          <w:ilvl w:val="0"/>
+          <w:numId w:val="17"/>
+        </w:numPr>
+      </w:pPr>
+      <w:r>
+        <w:t xml:space="preserve">Pratat om beställningen med </w:t>
+      </w:r>
+      <w:proofErr w:type="spellStart"/>
+      <w:r>
+        <w:t>victor</w:t>
+      </w:r>
+      <w:proofErr w:type="spellEnd"/>
+      <w:r>
+        <w:t xml:space="preserve"> och </w:t>
+      </w:r>
+      <w:proofErr w:type="spellStart"/>
+      <w:r>
+        <w:t>anders</w:t>
+      </w:r>
+      <w:proofErr w:type="spellEnd"/>
+      <w:r>
+        <w:t>, allt är ok</w:t>
+      </w:r>
+    </w:p>
+    <w:p>
+      <w:pPr>
+        <w:pStyle w:val="Liststycke"/>
+        <w:numPr>
+          <w:ilvl w:val="0"/>
+          <w:numId w:val="17"/>
+        </w:numPr>
+      </w:pPr>
+      <w:r>
+        <w:t>Nästa vecka: Skriv teorin, kom på kul demo, beställa saker.</w:t>
+      </w:r>
+    </w:p>
+    <w:p>
+      <w:pPr>
+        <w:pStyle w:val="Rubrik1"/>
+      </w:pPr>
+      <w:r>
+        <w:t>Vecka 39</w:t>
       </w:r>
       <w:bookmarkStart w:id="0" w:name="_GoBack"/>
       <w:bookmarkEnd w:id="0"/>
+    </w:p>
+    <w:p>
+      <w:pPr>
+        <w:pStyle w:val="Rubrik2"/>
+      </w:pPr>
+      <w:r>
+        <w:t xml:space="preserve">23 </w:t>
+      </w:r>
+      <w:proofErr w:type="spellStart"/>
+      <w:r>
+        <w:t>sept</w:t>
+      </w:r>
+      <w:proofErr w:type="spellEnd"/>
+      <w:r>
+        <w:t xml:space="preserve"> </w:t>
+      </w:r>
+    </w:p>
+    <w:p>
+      <w:pPr>
+        <w:pStyle w:val="Liststycke"/>
+        <w:numPr>
+          <w:ilvl w:val="0"/>
+          <w:numId w:val="18"/>
+        </w:numPr>
+      </w:pPr>
+      <w:r>
+        <w:t>Beställde saker</w:t>
+      </w:r>
+    </w:p>
+    <w:p>
+      <w:pPr>
+        <w:pStyle w:val="Liststycke"/>
+        <w:numPr>
+          <w:ilvl w:val="0"/>
+          <w:numId w:val="18"/>
+        </w:numPr>
+      </w:pPr>
+      <w:r>
+        <w:t>Funderar på demo. Kan man göra något med motorvägen vi ser härifrån? Ska vi träna något eget eller inte? Egentligen borde vi inte träna något, då vi inte är intresserade av träningsprocessen just nu.</w:t>
+      </w:r>
+    </w:p>
+    <w:p>
+      <w:pPr>
+        <w:pStyle w:val="Liststycke"/>
+        <w:numPr>
+          <w:ilvl w:val="0"/>
+          <w:numId w:val="18"/>
+        </w:numPr>
+      </w:pPr>
+      <w:r>
+        <w:t xml:space="preserve">Laddat ner och installerat </w:t>
+      </w:r>
+      <w:proofErr w:type="spellStart"/>
+      <w:r>
+        <w:t>Vivado</w:t>
+      </w:r>
+      <w:proofErr w:type="spellEnd"/>
+      <w:r>
+        <w:t>, kollat runt och försökt lära mig hur det fungerar.</w:t>
+      </w:r>
+    </w:p>
+    <w:p>
+      <w:pPr>
+        <w:pStyle w:val="Liststycke"/>
+        <w:numPr>
+          <w:ilvl w:val="0"/>
+          <w:numId w:val="18"/>
+        </w:numPr>
+      </w:pPr>
+      <w:r>
+        <w:t xml:space="preserve">Imorgon: Fortsätta kolla runt i </w:t>
+      </w:r>
+      <w:proofErr w:type="spellStart"/>
+      <w:r>
+        <w:t>Vivado</w:t>
+      </w:r>
+      <w:proofErr w:type="spellEnd"/>
+      <w:r>
+        <w:t>, hur simulerar man? Skickar över till kortet?</w:t>
+      </w:r>
+    </w:p>
+    <w:p>
+      <w:pPr>
+        <w:pStyle w:val="Rubrik2"/>
+      </w:pPr>
+      <w:r>
+        <w:t xml:space="preserve">24 </w:t>
+      </w:r>
+      <w:proofErr w:type="spellStart"/>
+      <w:r>
+        <w:t>sept</w:t>
+      </w:r>
+      <w:proofErr w:type="spellEnd"/>
+    </w:p>
+    <w:p>
+      <w:pPr>
+        <w:pStyle w:val="Liststycke"/>
+        <w:numPr>
+          <w:ilvl w:val="0"/>
+          <w:numId w:val="19"/>
+        </w:numPr>
+      </w:pPr>
+      <w:r>
+        <w:t xml:space="preserve">Redan fått </w:t>
+      </w:r>
+      <w:proofErr w:type="spellStart"/>
+      <w:r>
+        <w:t>Jetson</w:t>
+      </w:r>
+      <w:proofErr w:type="spellEnd"/>
+      <w:r>
+        <w:t xml:space="preserve"> Nano, dock inte kablar eller minneskort</w:t>
+      </w:r>
+    </w:p>
+    <w:p>
+      <w:pPr>
+        <w:pStyle w:val="Liststycke"/>
+        <w:numPr>
+          <w:ilvl w:val="0"/>
+          <w:numId w:val="19"/>
+        </w:numPr>
+      </w:pPr>
+      <w:r>
+        <w:t xml:space="preserve">Fortsatt kolla runt i </w:t>
+      </w:r>
+      <w:proofErr w:type="spellStart"/>
+      <w:r>
+        <w:t>Vivado</w:t>
+      </w:r>
+      <w:proofErr w:type="spellEnd"/>
+      <w:r>
+        <w:t xml:space="preserve">, hittade exempelprogram i HLS som kör 2d </w:t>
+      </w:r>
+      <w:proofErr w:type="spellStart"/>
+      <w:r>
+        <w:t>cnn</w:t>
+      </w:r>
+      <w:proofErr w:type="spellEnd"/>
+    </w:p>
+    <w:p>
+      <w:pPr>
+        <w:pStyle w:val="Liststycke"/>
+        <w:numPr>
+          <w:ilvl w:val="0"/>
+          <w:numId w:val="19"/>
+        </w:numPr>
+      </w:pPr>
+      <w:r>
+        <w:t xml:space="preserve">Försökt förstå HLS och </w:t>
+      </w:r>
+      <w:proofErr w:type="spellStart"/>
+      <w:r>
+        <w:t>Vivado</w:t>
+      </w:r>
+      <w:proofErr w:type="spellEnd"/>
+      <w:r>
+        <w:t xml:space="preserve"> i sig. </w:t>
+      </w:r>
+    </w:p>
+    <w:p>
+      <w:pPr>
+        <w:pStyle w:val="Liststycke"/>
+        <w:numPr>
+          <w:ilvl w:val="0"/>
+          <w:numId w:val="19"/>
+        </w:numPr>
+      </w:pPr>
+      <w:r>
+        <w:t xml:space="preserve">Imorgon:  Fortsätt kolla </w:t>
+      </w:r>
+      <w:proofErr w:type="spellStart"/>
+      <w:r>
+        <w:t>vivado</w:t>
+      </w:r>
+      <w:proofErr w:type="spellEnd"/>
+      <w:r>
+        <w:t xml:space="preserve"> och försök förstå 2d </w:t>
+      </w:r>
+      <w:proofErr w:type="spellStart"/>
+      <w:r>
+        <w:t>cnn</w:t>
+      </w:r>
+      <w:proofErr w:type="spellEnd"/>
+      <w:r>
+        <w:t>-exemplet</w:t>
+      </w:r>
+    </w:p>
+    <w:p>
+      <w:pPr>
+        <w:pStyle w:val="Rubrik2"/>
+      </w:pPr>
+      <w:r>
+        <w:t xml:space="preserve">25 </w:t>
+      </w:r>
+      <w:proofErr w:type="spellStart"/>
+      <w:r>
+        <w:t>sept</w:t>
+      </w:r>
+      <w:proofErr w:type="spellEnd"/>
+      <w:r>
+        <w:t xml:space="preserve"> </w:t>
+      </w:r>
+    </w:p>
+    <w:p>
+      <w:pPr>
+        <w:pStyle w:val="Liststycke"/>
+        <w:numPr>
+          <w:ilvl w:val="0"/>
+          <w:numId w:val="20"/>
+        </w:numPr>
+      </w:pPr>
+      <w:r>
+        <w:t xml:space="preserve">Fått kablar och </w:t>
+      </w:r>
+      <w:proofErr w:type="spellStart"/>
+      <w:r>
+        <w:t>Arty</w:t>
+      </w:r>
+      <w:proofErr w:type="spellEnd"/>
+      <w:r>
+        <w:t xml:space="preserve">, har allt som behövs för att börja med </w:t>
+      </w:r>
+      <w:proofErr w:type="spellStart"/>
+      <w:r>
+        <w:t>FPGAn</w:t>
+      </w:r>
+      <w:proofErr w:type="spellEnd"/>
+      <w:r>
+        <w:t>.</w:t>
+      </w:r>
+    </w:p>
+    <w:p>
+      <w:pPr>
+        <w:pStyle w:val="Liststycke"/>
+        <w:numPr>
+          <w:ilvl w:val="0"/>
+          <w:numId w:val="20"/>
+        </w:numPr>
+      </w:pPr>
+      <w:r>
+        <w:t xml:space="preserve">Tittat med på 2d </w:t>
+      </w:r>
+      <w:proofErr w:type="spellStart"/>
+      <w:r>
+        <w:t>cnn</w:t>
+      </w:r>
+      <w:proofErr w:type="spellEnd"/>
+      <w:r>
+        <w:t xml:space="preserve">-exemplet i HLS, behöver läsa på om HLS (bland annat om </w:t>
+      </w:r>
+      <w:proofErr w:type="spellStart"/>
+      <w:r>
+        <w:t>pragma</w:t>
+      </w:r>
+      <w:proofErr w:type="spellEnd"/>
+      <w:r>
+        <w:t>)</w:t>
+      </w:r>
+    </w:p>
+    <w:p>
+      <w:pPr>
+        <w:pStyle w:val="Liststycke"/>
+        <w:numPr>
+          <w:ilvl w:val="0"/>
+          <w:numId w:val="20"/>
+        </w:numPr>
+      </w:pPr>
+      <w:r>
+        <w:t xml:space="preserve">Gått igenom </w:t>
+      </w:r>
+      <w:proofErr w:type="spellStart"/>
+      <w:r>
+        <w:t>tutorials</w:t>
+      </w:r>
+      <w:proofErr w:type="spellEnd"/>
+      <w:r>
+        <w:t xml:space="preserve"> på hur man arbetar i </w:t>
+      </w:r>
+      <w:proofErr w:type="spellStart"/>
+      <w:r>
+        <w:t>Vivado</w:t>
+      </w:r>
+      <w:proofErr w:type="spellEnd"/>
+      <w:r>
+        <w:t xml:space="preserve">, fått över enkelt exempelprogram till </w:t>
+      </w:r>
+      <w:proofErr w:type="spellStart"/>
+      <w:r>
+        <w:t>Arty</w:t>
+      </w:r>
+      <w:proofErr w:type="spellEnd"/>
+      <w:r>
+        <w:t>.</w:t>
+      </w:r>
+    </w:p>
+    <w:p>
+      <w:pPr>
+        <w:pStyle w:val="Liststycke"/>
+        <w:numPr>
+          <w:ilvl w:val="0"/>
+          <w:numId w:val="20"/>
+        </w:numPr>
+      </w:pPr>
+      <w:r>
+        <w:t xml:space="preserve">Börjat skriva eget program för att testa själv, En enkel </w:t>
+      </w:r>
+      <w:proofErr w:type="spellStart"/>
+      <w:r>
+        <w:t>counter</w:t>
+      </w:r>
+      <w:proofErr w:type="spellEnd"/>
+      <w:r>
+        <w:t xml:space="preserve"> som räknar upp binärt på ledsen när man trycker på en knapp. Kan räkna upp/ner beroende på switch, kan göra </w:t>
+      </w:r>
+      <w:proofErr w:type="spellStart"/>
+      <w:r>
+        <w:t>reset</w:t>
+      </w:r>
+      <w:proofErr w:type="spellEnd"/>
+      <w:r>
+        <w:t xml:space="preserve">. Fastnade på pin </w:t>
+      </w:r>
+      <w:proofErr w:type="spellStart"/>
+      <w:r>
+        <w:t>assignment</w:t>
+      </w:r>
+      <w:proofErr w:type="spellEnd"/>
+      <w:r>
+        <w:t>, hur gör man det?</w:t>
+      </w:r>
+    </w:p>
+    <w:p>
+      <w:pPr>
+        <w:pStyle w:val="Liststycke"/>
+        <w:numPr>
+          <w:ilvl w:val="0"/>
+          <w:numId w:val="20"/>
+        </w:numPr>
+      </w:pPr>
+      <w:r>
+        <w:t>Imorgon: Fortsättmed mitt testprogram för att lära mig de mest nödvändiga delarna.</w:t>
+      </w:r>
+    </w:p>
+    <w:p>
+      <w:pPr>
+        <w:pStyle w:val="Rubrik2"/>
+      </w:pPr>
+      <w:r>
+        <w:t xml:space="preserve">26 </w:t>
+      </w:r>
+      <w:proofErr w:type="spellStart"/>
+      <w:r>
+        <w:t>sept</w:t>
+      </w:r>
+      <w:proofErr w:type="spellEnd"/>
+      <w:r>
+        <w:t xml:space="preserve"> </w:t>
+      </w:r>
+    </w:p>
+    <w:p>
+      <w:pPr>
+        <w:pStyle w:val="Liststycke"/>
+        <w:numPr>
+          <w:ilvl w:val="0"/>
+          <w:numId w:val="21"/>
+        </w:numPr>
+      </w:pPr>
+      <w:r>
+        <w:t xml:space="preserve">Fortsatte med mitt testprogram. Pin </w:t>
+      </w:r>
+      <w:proofErr w:type="spellStart"/>
+      <w:r>
+        <w:t>assignment</w:t>
+      </w:r>
+      <w:proofErr w:type="spellEnd"/>
+      <w:r>
+        <w:t xml:space="preserve"> verkar fungera lite annorlunda, </w:t>
+      </w:r>
+      <w:proofErr w:type="spellStart"/>
+      <w:r>
+        <w:t>ma</w:t>
+      </w:r>
+      <w:proofErr w:type="spellEnd"/>
+      <w:r>
+        <w:t xml:space="preserve"> kan göra det grafiskt som i </w:t>
+      </w:r>
+      <w:proofErr w:type="spellStart"/>
+      <w:r>
+        <w:t>Quartus</w:t>
+      </w:r>
+      <w:proofErr w:type="spellEnd"/>
+      <w:r>
+        <w:t xml:space="preserve">, men man måste också ange I/O Standard. Lättaste sättet att lösa det var genom att googla fram en </w:t>
+      </w:r>
+      <w:proofErr w:type="spellStart"/>
+      <w:r>
+        <w:t>constraints</w:t>
+      </w:r>
+      <w:proofErr w:type="spellEnd"/>
+      <w:r>
+        <w:t xml:space="preserve"> </w:t>
+      </w:r>
+      <w:proofErr w:type="spellStart"/>
+      <w:r>
+        <w:t>file</w:t>
+      </w:r>
+      <w:proofErr w:type="spellEnd"/>
+      <w:r>
+        <w:t xml:space="preserve"> till just </w:t>
+      </w:r>
+      <w:proofErr w:type="spellStart"/>
+      <w:r>
+        <w:t>Artyn</w:t>
+      </w:r>
+      <w:proofErr w:type="spellEnd"/>
+      <w:r>
+        <w:t xml:space="preserve">, se </w:t>
+      </w:r>
+      <w:proofErr w:type="spellStart"/>
+      <w:r>
+        <w:t>Vivado</w:t>
+      </w:r>
+      <w:proofErr w:type="spellEnd"/>
+      <w:r>
+        <w:t xml:space="preserve"> </w:t>
+      </w:r>
+      <w:proofErr w:type="spellStart"/>
+      <w:r>
+        <w:t>how</w:t>
+      </w:r>
+      <w:proofErr w:type="spellEnd"/>
+      <w:r>
+        <w:t xml:space="preserve"> to i separat dokument.</w:t>
+      </w:r>
+    </w:p>
+    <w:p>
+      <w:pPr>
+        <w:pStyle w:val="Liststycke"/>
+        <w:numPr>
+          <w:ilvl w:val="0"/>
+          <w:numId w:val="21"/>
+        </w:numPr>
+      </w:pPr>
+      <w:r>
+        <w:t xml:space="preserve">Blev klar med testprogrammet. Har nu gjort rena FPGA-grejer, läst på om hur man snackar med </w:t>
+      </w:r>
+      <w:proofErr w:type="spellStart"/>
+      <w:r>
+        <w:t>CPUn</w:t>
+      </w:r>
+      <w:proofErr w:type="spellEnd"/>
+      <w:r>
+        <w:t xml:space="preserve"> (genom AXI) och väldigt snabbt börjat försöka förstå skillnaden på </w:t>
+      </w:r>
+      <w:proofErr w:type="spellStart"/>
+      <w:r>
+        <w:t>SDSoC</w:t>
+      </w:r>
+      <w:proofErr w:type="spellEnd"/>
+      <w:r>
+        <w:t xml:space="preserve"> och </w:t>
+      </w:r>
+      <w:proofErr w:type="spellStart"/>
+      <w:r>
+        <w:t>HLS+Vivado+SDK</w:t>
+      </w:r>
+      <w:proofErr w:type="spellEnd"/>
+      <w:r>
+        <w:t xml:space="preserve">, igen se </w:t>
+      </w:r>
+      <w:proofErr w:type="spellStart"/>
+      <w:r>
+        <w:t>vivado</w:t>
+      </w:r>
+      <w:proofErr w:type="spellEnd"/>
+      <w:r>
+        <w:t xml:space="preserve"> </w:t>
+      </w:r>
+      <w:proofErr w:type="spellStart"/>
+      <w:r>
+        <w:t>how</w:t>
+      </w:r>
+      <w:proofErr w:type="spellEnd"/>
+      <w:r>
+        <w:t xml:space="preserve"> to.</w:t>
+      </w:r>
+    </w:p>
+    <w:p>
+      <w:pPr>
+        <w:pStyle w:val="Liststycke"/>
+        <w:numPr>
+          <w:ilvl w:val="0"/>
+          <w:numId w:val="21"/>
+        </w:numPr>
+      </w:pPr>
+      <w:r>
+        <w:t xml:space="preserve">Nästa vecka: Fortsätt med att lära om arbetsprocessen. Prata med Anders om mer tydliga mål att jobba mot. Exakt vad ska implementeras? Hitta smidigast sätt att implementera på </w:t>
+      </w:r>
+      <w:proofErr w:type="spellStart"/>
+      <w:r>
+        <w:t>Arty</w:t>
+      </w:r>
+      <w:proofErr w:type="spellEnd"/>
+      <w:r>
+        <w:t xml:space="preserve"> och Nano och sen bara köra massa modeller? Testa att implementera i både </w:t>
+      </w:r>
+      <w:proofErr w:type="spellStart"/>
+      <w:r>
+        <w:t>SDSoC</w:t>
+      </w:r>
+      <w:proofErr w:type="spellEnd"/>
+      <w:r>
+        <w:t>/</w:t>
+      </w:r>
+      <w:proofErr w:type="spellStart"/>
+      <w:r>
+        <w:t>Pynq</w:t>
+      </w:r>
+      <w:proofErr w:type="spellEnd"/>
+      <w:r>
+        <w:t xml:space="preserve">/VHDL för att jämföra arbetsprocessen och flexibiliteten, samt på </w:t>
+      </w:r>
+      <w:proofErr w:type="spellStart"/>
+      <w:r>
+        <w:t>GPUn</w:t>
+      </w:r>
+      <w:proofErr w:type="spellEnd"/>
+      <w:r>
+        <w:t>? Vart är fokus?</w:t>
+      </w:r>
     </w:p>
     <w:p/>
     <w:sectPr>
@@ -1645,6 +2282,119 @@
     </w:lvl>
   </w:abstractNum>
   <w:abstractNum w:abstractNumId="3" w15:restartNumberingAfterBreak="0">
+    <w:nsid w:val="2C810F76"/>
+    <w:multiLevelType w:val="hybridMultilevel"/>
+    <w:tmpl w:val="97E83F2C"/>
+    <w:lvl w:ilvl="0" w:tplc="041D0001">
+      <w:start w:val="1"/>
+      <w:numFmt w:val="bullet"/>
+      <w:lvlText w:val=""/>
+      <w:lvlJc w:val="left"/>
+      <w:pPr>
+        <w:ind w:left="720" w:hanging="360"/>
+      </w:pPr>
+      <w:rPr>
+        <w:rFonts w:ascii="Symbol" w:hAnsi="Symbol" w:hint="default"/>
+      </w:rPr>
+    </w:lvl>
+    <w:lvl w:ilvl="1" w:tplc="041D0003" w:tentative="1">
+      <w:start w:val="1"/>
+      <w:numFmt w:val="bullet"/>
+      <w:lvlText w:val="o"/>
+      <w:lvlJc w:val="left"/>
+      <w:pPr>
+        <w:ind w:left="1440" w:hanging="360"/>
+      </w:pPr>
+      <w:rPr>
+        <w:rFonts w:ascii="Courier New" w:hAnsi="Courier New" w:cs="Courier New" w:hint="default"/>
+      </w:rPr>
+    </w:lvl>
+    <w:lvl w:ilvl="2" w:tplc="041D0005" w:tentative="1">
+      <w:start w:val="1"/>
+      <w:numFmt w:val="bullet"/>
+      <w:lvlText w:val=""/>
+      <w:lvlJc w:val="left"/>
+      <w:pPr>
+        <w:ind w:left="2160" w:hanging="360"/>
+      </w:pPr>
+      <w:rPr>
+        <w:rFonts w:ascii="Wingdings" w:hAnsi="Wingdings" w:hint="default"/>
+      </w:rPr>
+    </w:lvl>
+    <w:lvl w:ilvl="3" w:tplc="041D0001" w:tentative="1">
+      <w:start w:val="1"/>
+      <w:numFmt w:val="bullet"/>
+      <w:lvlText w:val=""/>
+      <w:lvlJc w:val="left"/>
+      <w:pPr>
+        <w:ind w:left="2880" w:hanging="360"/>
+      </w:pPr>
+      <w:rPr>
+        <w:rFonts w:ascii="Symbol" w:hAnsi="Symbol" w:hint="default"/>
+      </w:rPr>
+    </w:lvl>
+    <w:lvl w:ilvl="4" w:tplc="041D0003" w:tentative="1">
+      <w:start w:val="1"/>
+      <w:numFmt w:val="bullet"/>
+      <w:lvlText w:val="o"/>
+      <w:lvlJc w:val="left"/>
+      <w:pPr>
+        <w:ind w:left="3600" w:hanging="360"/>
+      </w:pPr>
+      <w:rPr>
+        <w:rFonts w:ascii="Courier New" w:hAnsi="Courier New" w:cs="Courier New" w:hint="default"/>
+      </w:rPr>
+    </w:lvl>
+    <w:lvl w:ilvl="5" w:tplc="041D0005" w:tentative="1">
+      <w:start w:val="1"/>
+      <w:numFmt w:val="bullet"/>
+      <w:lvlText w:val=""/>
+      <w:lvlJc w:val="left"/>
+      <w:pPr>
+        <w:ind w:left="4320" w:hanging="360"/>
+      </w:pPr>
+      <w:rPr>
+        <w:rFonts w:ascii="Wingdings" w:hAnsi="Wingdings" w:hint="default"/>
+      </w:rPr>
+    </w:lvl>
+    <w:lvl w:ilvl="6" w:tplc="041D0001" w:tentative="1">
+      <w:start w:val="1"/>
+      <w:numFmt w:val="bullet"/>
+      <w:lvlText w:val=""/>
+      <w:lvlJc w:val="left"/>
+      <w:pPr>
+        <w:ind w:left="5040" w:hanging="360"/>
+      </w:pPr>
+      <w:rPr>
+        <w:rFonts w:ascii="Symbol" w:hAnsi="Symbol" w:hint="default"/>
+      </w:rPr>
+    </w:lvl>
+    <w:lvl w:ilvl="7" w:tplc="041D0003" w:tentative="1">
+      <w:start w:val="1"/>
+      <w:numFmt w:val="bullet"/>
+      <w:lvlText w:val="o"/>
+      <w:lvlJc w:val="left"/>
+      <w:pPr>
+        <w:ind w:left="5760" w:hanging="360"/>
+      </w:pPr>
+      <w:rPr>
+        <w:rFonts w:ascii="Courier New" w:hAnsi="Courier New" w:cs="Courier New" w:hint="default"/>
+      </w:rPr>
+    </w:lvl>
+    <w:lvl w:ilvl="8" w:tplc="041D0005" w:tentative="1">
+      <w:start w:val="1"/>
+      <w:numFmt w:val="bullet"/>
+      <w:lvlText w:val=""/>
+      <w:lvlJc w:val="left"/>
+      <w:pPr>
+        <w:ind w:left="6480" w:hanging="360"/>
+      </w:pPr>
+      <w:rPr>
+        <w:rFonts w:ascii="Wingdings" w:hAnsi="Wingdings" w:hint="default"/>
+      </w:rPr>
+    </w:lvl>
+  </w:abstractNum>
+  <w:abstractNum w:abstractNumId="4" w15:restartNumberingAfterBreak="0">
     <w:nsid w:val="2FDA03C5"/>
     <w:multiLevelType w:val="hybridMultilevel"/>
     <w:tmpl w:val="8042CD76"/>
@@ -1757,7 +2507,7 @@
       </w:rPr>
     </w:lvl>
   </w:abstractNum>
-  <w:abstractNum w:abstractNumId="4" w15:restartNumberingAfterBreak="0">
+  <w:abstractNum w:abstractNumId="5" w15:restartNumberingAfterBreak="0">
     <w:nsid w:val="30376D09"/>
     <w:multiLevelType w:val="hybridMultilevel"/>
     <w:tmpl w:val="701A2E52"/>
@@ -1870,7 +2620,7 @@
       </w:rPr>
     </w:lvl>
   </w:abstractNum>
-  <w:abstractNum w:abstractNumId="5" w15:restartNumberingAfterBreak="0">
+  <w:abstractNum w:abstractNumId="6" w15:restartNumberingAfterBreak="0">
     <w:nsid w:val="30AD11A6"/>
     <w:multiLevelType w:val="hybridMultilevel"/>
     <w:tmpl w:val="8F9CD1A2"/>
@@ -1983,7 +2733,233 @@
       </w:rPr>
     </w:lvl>
   </w:abstractNum>
-  <w:abstractNum w:abstractNumId="6" w15:restartNumberingAfterBreak="0">
+  <w:abstractNum w:abstractNumId="7" w15:restartNumberingAfterBreak="0">
+    <w:nsid w:val="32094C99"/>
+    <w:multiLevelType w:val="hybridMultilevel"/>
+    <w:tmpl w:val="8EEEAAAA"/>
+    <w:lvl w:ilvl="0" w:tplc="041D0001">
+      <w:start w:val="1"/>
+      <w:numFmt w:val="bullet"/>
+      <w:lvlText w:val=""/>
+      <w:lvlJc w:val="left"/>
+      <w:pPr>
+        <w:ind w:left="720" w:hanging="360"/>
+      </w:pPr>
+      <w:rPr>
+        <w:rFonts w:ascii="Symbol" w:hAnsi="Symbol" w:hint="default"/>
+      </w:rPr>
+    </w:lvl>
+    <w:lvl w:ilvl="1" w:tplc="041D0003" w:tentative="1">
+      <w:start w:val="1"/>
+      <w:numFmt w:val="bullet"/>
+      <w:lvlText w:val="o"/>
+      <w:lvlJc w:val="left"/>
+      <w:pPr>
+        <w:ind w:left="1440" w:hanging="360"/>
+      </w:pPr>
+      <w:rPr>
+        <w:rFonts w:ascii="Courier New" w:hAnsi="Courier New" w:cs="Courier New" w:hint="default"/>
+      </w:rPr>
+    </w:lvl>
+    <w:lvl w:ilvl="2" w:tplc="041D0005" w:tentative="1">
+      <w:start w:val="1"/>
+      <w:numFmt w:val="bullet"/>
+      <w:lvlText w:val=""/>
+      <w:lvlJc w:val="left"/>
+      <w:pPr>
+        <w:ind w:left="2160" w:hanging="360"/>
+      </w:pPr>
+      <w:rPr>
+        <w:rFonts w:ascii="Wingdings" w:hAnsi="Wingdings" w:hint="default"/>
+      </w:rPr>
+    </w:lvl>
+    <w:lvl w:ilvl="3" w:tplc="041D0001" w:tentative="1">
+      <w:start w:val="1"/>
+      <w:numFmt w:val="bullet"/>
+      <w:lvlText w:val=""/>
+      <w:lvlJc w:val="left"/>
+      <w:pPr>
+        <w:ind w:left="2880" w:hanging="360"/>
+      </w:pPr>
+      <w:rPr>
+        <w:rFonts w:ascii="Symbol" w:hAnsi="Symbol" w:hint="default"/>
+      </w:rPr>
+    </w:lvl>
+    <w:lvl w:ilvl="4" w:tplc="041D0003" w:tentative="1">
+      <w:start w:val="1"/>
+      <w:numFmt w:val="bullet"/>
+      <w:lvlText w:val="o"/>
+      <w:lvlJc w:val="left"/>
+      <w:pPr>
+        <w:ind w:left="3600" w:hanging="360"/>
+      </w:pPr>
+      <w:rPr>
+        <w:rFonts w:ascii="Courier New" w:hAnsi="Courier New" w:cs="Courier New" w:hint="default"/>
+      </w:rPr>
+    </w:lvl>
+    <w:lvl w:ilvl="5" w:tplc="041D0005" w:tentative="1">
+      <w:start w:val="1"/>
+      <w:numFmt w:val="bullet"/>
+      <w:lvlText w:val=""/>
+      <w:lvlJc w:val="left"/>
+      <w:pPr>
+        <w:ind w:left="4320" w:hanging="360"/>
+      </w:pPr>
+      <w:rPr>
+        <w:rFonts w:ascii="Wingdings" w:hAnsi="Wingdings" w:hint="default"/>
+      </w:rPr>
+    </w:lvl>
+    <w:lvl w:ilvl="6" w:tplc="041D0001" w:tentative="1">
+      <w:start w:val="1"/>
+      <w:numFmt w:val="bullet"/>
+      <w:lvlText w:val=""/>
+      <w:lvlJc w:val="left"/>
+      <w:pPr>
+        <w:ind w:left="5040" w:hanging="360"/>
+      </w:pPr>
+      <w:rPr>
+        <w:rFonts w:ascii="Symbol" w:hAnsi="Symbol" w:hint="default"/>
+      </w:rPr>
+    </w:lvl>
+    <w:lvl w:ilvl="7" w:tplc="041D0003" w:tentative="1">
+      <w:start w:val="1"/>
+      <w:numFmt w:val="bullet"/>
+      <w:lvlText w:val="o"/>
+      <w:lvlJc w:val="left"/>
+      <w:pPr>
+        <w:ind w:left="5760" w:hanging="360"/>
+      </w:pPr>
+      <w:rPr>
+        <w:rFonts w:ascii="Courier New" w:hAnsi="Courier New" w:cs="Courier New" w:hint="default"/>
+      </w:rPr>
+    </w:lvl>
+    <w:lvl w:ilvl="8" w:tplc="041D0005" w:tentative="1">
+      <w:start w:val="1"/>
+      <w:numFmt w:val="bullet"/>
+      <w:lvlText w:val=""/>
+      <w:lvlJc w:val="left"/>
+      <w:pPr>
+        <w:ind w:left="6480" w:hanging="360"/>
+      </w:pPr>
+      <w:rPr>
+        <w:rFonts w:ascii="Wingdings" w:hAnsi="Wingdings" w:hint="default"/>
+      </w:rPr>
+    </w:lvl>
+  </w:abstractNum>
+  <w:abstractNum w:abstractNumId="8" w15:restartNumberingAfterBreak="0">
+    <w:nsid w:val="36824965"/>
+    <w:multiLevelType w:val="hybridMultilevel"/>
+    <w:tmpl w:val="EE9A0E1A"/>
+    <w:lvl w:ilvl="0" w:tplc="041D0001">
+      <w:start w:val="1"/>
+      <w:numFmt w:val="bullet"/>
+      <w:lvlText w:val=""/>
+      <w:lvlJc w:val="left"/>
+      <w:pPr>
+        <w:ind w:left="720" w:hanging="360"/>
+      </w:pPr>
+      <w:rPr>
+        <w:rFonts w:ascii="Symbol" w:hAnsi="Symbol" w:hint="default"/>
+      </w:rPr>
+    </w:lvl>
+    <w:lvl w:ilvl="1" w:tplc="041D0003" w:tentative="1">
+      <w:start w:val="1"/>
+      <w:numFmt w:val="bullet"/>
+      <w:lvlText w:val="o"/>
+      <w:lvlJc w:val="left"/>
+      <w:pPr>
+        <w:ind w:left="1440" w:hanging="360"/>
+      </w:pPr>
+      <w:rPr>
+        <w:rFonts w:ascii="Courier New" w:hAnsi="Courier New" w:cs="Courier New" w:hint="default"/>
+      </w:rPr>
+    </w:lvl>
+    <w:lvl w:ilvl="2" w:tplc="041D0005" w:tentative="1">
+      <w:start w:val="1"/>
+      <w:numFmt w:val="bullet"/>
+      <w:lvlText w:val=""/>
+      <w:lvlJc w:val="left"/>
+      <w:pPr>
+        <w:ind w:left="2160" w:hanging="360"/>
+      </w:pPr>
+      <w:rPr>
+        <w:rFonts w:ascii="Wingdings" w:hAnsi="Wingdings" w:hint="default"/>
+      </w:rPr>
+    </w:lvl>
+    <w:lvl w:ilvl="3" w:tplc="041D0001" w:tentative="1">
+      <w:start w:val="1"/>
+      <w:numFmt w:val="bullet"/>
+      <w:lvlText w:val=""/>
+      <w:lvlJc w:val="left"/>
+      <w:pPr>
+        <w:ind w:left="2880" w:hanging="360"/>
+      </w:pPr>
+      <w:rPr>
+        <w:rFonts w:ascii="Symbol" w:hAnsi="Symbol" w:hint="default"/>
+      </w:rPr>
+    </w:lvl>
+    <w:lvl w:ilvl="4" w:tplc="041D0003" w:tentative="1">
+      <w:start w:val="1"/>
+      <w:numFmt w:val="bullet"/>
+      <w:lvlText w:val="o"/>
+      <w:lvlJc w:val="left"/>
+      <w:pPr>
+        <w:ind w:left="3600" w:hanging="360"/>
+      </w:pPr>
+      <w:rPr>
+        <w:rFonts w:ascii="Courier New" w:hAnsi="Courier New" w:cs="Courier New" w:hint="default"/>
+      </w:rPr>
+    </w:lvl>
+    <w:lvl w:ilvl="5" w:tplc="041D0005" w:tentative="1">
+      <w:start w:val="1"/>
+      <w:numFmt w:val="bullet"/>
+      <w:lvlText w:val=""/>
+      <w:lvlJc w:val="left"/>
+      <w:pPr>
+        <w:ind w:left="4320" w:hanging="360"/>
+      </w:pPr>
+      <w:rPr>
+        <w:rFonts w:ascii="Wingdings" w:hAnsi="Wingdings" w:hint="default"/>
+      </w:rPr>
+    </w:lvl>
+    <w:lvl w:ilvl="6" w:tplc="041D0001" w:tentative="1">
+      <w:start w:val="1"/>
+      <w:numFmt w:val="bullet"/>
+      <w:lvlText w:val=""/>
+      <w:lvlJc w:val="left"/>
+      <w:pPr>
+        <w:ind w:left="5040" w:hanging="360"/>
+      </w:pPr>
+      <w:rPr>
+        <w:rFonts w:ascii="Symbol" w:hAnsi="Symbol" w:hint="default"/>
+      </w:rPr>
+    </w:lvl>
+    <w:lvl w:ilvl="7" w:tplc="041D0003" w:tentative="1">
+      <w:start w:val="1"/>
+      <w:numFmt w:val="bullet"/>
+      <w:lvlText w:val="o"/>
+      <w:lvlJc w:val="left"/>
+      <w:pPr>
+        <w:ind w:left="5760" w:hanging="360"/>
+      </w:pPr>
+      <w:rPr>
+        <w:rFonts w:ascii="Courier New" w:hAnsi="Courier New" w:cs="Courier New" w:hint="default"/>
+      </w:rPr>
+    </w:lvl>
+    <w:lvl w:ilvl="8" w:tplc="041D0005" w:tentative="1">
+      <w:start w:val="1"/>
+      <w:numFmt w:val="bullet"/>
+      <w:lvlText w:val=""/>
+      <w:lvlJc w:val="left"/>
+      <w:pPr>
+        <w:ind w:left="6480" w:hanging="360"/>
+      </w:pPr>
+      <w:rPr>
+        <w:rFonts w:ascii="Wingdings" w:hAnsi="Wingdings" w:hint="default"/>
+      </w:rPr>
+    </w:lvl>
+  </w:abstractNum>
+  <w:abstractNum w:abstractNumId="9" w15:restartNumberingAfterBreak="0">
     <w:nsid w:val="49AF7F8A"/>
     <w:multiLevelType w:val="hybridMultilevel"/>
     <w:tmpl w:val="25A8E3BE"/>
@@ -2096,7 +3072,7 @@
       </w:rPr>
     </w:lvl>
   </w:abstractNum>
-  <w:abstractNum w:abstractNumId="7" w15:restartNumberingAfterBreak="0">
+  <w:abstractNum w:abstractNumId="10" w15:restartNumberingAfterBreak="0">
     <w:nsid w:val="4B07073C"/>
     <w:multiLevelType w:val="hybridMultilevel"/>
     <w:tmpl w:val="7AC2EAEA"/>
@@ -2209,7 +3185,7 @@
       </w:rPr>
     </w:lvl>
   </w:abstractNum>
-  <w:abstractNum w:abstractNumId="8" w15:restartNumberingAfterBreak="0">
+  <w:abstractNum w:abstractNumId="11" w15:restartNumberingAfterBreak="0">
     <w:nsid w:val="4BA12CDC"/>
     <w:multiLevelType w:val="hybridMultilevel"/>
     <w:tmpl w:val="7AB6F4E8"/>
@@ -2322,7 +3298,7 @@
       </w:rPr>
     </w:lvl>
   </w:abstractNum>
-  <w:abstractNum w:abstractNumId="9" w15:restartNumberingAfterBreak="0">
+  <w:abstractNum w:abstractNumId="12" w15:restartNumberingAfterBreak="0">
     <w:nsid w:val="4DEE741B"/>
     <w:multiLevelType w:val="hybridMultilevel"/>
     <w:tmpl w:val="118A44C4"/>
@@ -2435,7 +3411,7 @@
       </w:rPr>
     </w:lvl>
   </w:abstractNum>
-  <w:abstractNum w:abstractNumId="10" w15:restartNumberingAfterBreak="0">
+  <w:abstractNum w:abstractNumId="13" w15:restartNumberingAfterBreak="0">
     <w:nsid w:val="4E3803BE"/>
     <w:multiLevelType w:val="hybridMultilevel"/>
     <w:tmpl w:val="58E4B82E"/>
@@ -2548,7 +3524,7 @@
       </w:rPr>
     </w:lvl>
   </w:abstractNum>
-  <w:abstractNum w:abstractNumId="11" w15:restartNumberingAfterBreak="0">
+  <w:abstractNum w:abstractNumId="14" w15:restartNumberingAfterBreak="0">
     <w:nsid w:val="60171BC6"/>
     <w:multiLevelType w:val="hybridMultilevel"/>
     <w:tmpl w:val="7AFEDD12"/>
@@ -2661,7 +3637,7 @@
       </w:rPr>
     </w:lvl>
   </w:abstractNum>
-  <w:abstractNum w:abstractNumId="12" w15:restartNumberingAfterBreak="0">
+  <w:abstractNum w:abstractNumId="15" w15:restartNumberingAfterBreak="0">
     <w:nsid w:val="66B20CF2"/>
     <w:multiLevelType w:val="hybridMultilevel"/>
     <w:tmpl w:val="BC78BB50"/>
@@ -2774,7 +3750,7 @@
       </w:rPr>
     </w:lvl>
   </w:abstractNum>
-  <w:abstractNum w:abstractNumId="13" w15:restartNumberingAfterBreak="0">
+  <w:abstractNum w:abstractNumId="16" w15:restartNumberingAfterBreak="0">
     <w:nsid w:val="6A28540A"/>
     <w:multiLevelType w:val="hybridMultilevel"/>
     <w:tmpl w:val="8202009A"/>
@@ -2887,7 +3863,7 @@
       </w:rPr>
     </w:lvl>
   </w:abstractNum>
-  <w:abstractNum w:abstractNumId="14" w15:restartNumberingAfterBreak="0">
+  <w:abstractNum w:abstractNumId="17" w15:restartNumberingAfterBreak="0">
     <w:nsid w:val="6B1A20B1"/>
     <w:multiLevelType w:val="hybridMultilevel"/>
     <w:tmpl w:val="CB42507C"/>
@@ -3000,7 +3976,120 @@
       </w:rPr>
     </w:lvl>
   </w:abstractNum>
-  <w:abstractNum w:abstractNumId="15" w15:restartNumberingAfterBreak="0">
+  <w:abstractNum w:abstractNumId="18" w15:restartNumberingAfterBreak="0">
+    <w:nsid w:val="6D982950"/>
+    <w:multiLevelType w:val="hybridMultilevel"/>
+    <w:tmpl w:val="2BF47424"/>
+    <w:lvl w:ilvl="0" w:tplc="041D0001">
+      <w:start w:val="1"/>
+      <w:numFmt w:val="bullet"/>
+      <w:lvlText w:val=""/>
+      <w:lvlJc w:val="left"/>
+      <w:pPr>
+        <w:ind w:left="720" w:hanging="360"/>
+      </w:pPr>
+      <w:rPr>
+        <w:rFonts w:ascii="Symbol" w:hAnsi="Symbol" w:hint="default"/>
+      </w:rPr>
+    </w:lvl>
+    <w:lvl w:ilvl="1" w:tplc="041D0003" w:tentative="1">
+      <w:start w:val="1"/>
+      <w:numFmt w:val="bullet"/>
+      <w:lvlText w:val="o"/>
+      <w:lvlJc w:val="left"/>
+      <w:pPr>
+        <w:ind w:left="1440" w:hanging="360"/>
+      </w:pPr>
+      <w:rPr>
+        <w:rFonts w:ascii="Courier New" w:hAnsi="Courier New" w:cs="Courier New" w:hint="default"/>
+      </w:rPr>
+    </w:lvl>
+    <w:lvl w:ilvl="2" w:tplc="041D0005" w:tentative="1">
+      <w:start w:val="1"/>
+      <w:numFmt w:val="bullet"/>
+      <w:lvlText w:val=""/>
+      <w:lvlJc w:val="left"/>
+      <w:pPr>
+        <w:ind w:left="2160" w:hanging="360"/>
+      </w:pPr>
+      <w:rPr>
+        <w:rFonts w:ascii="Wingdings" w:hAnsi="Wingdings" w:hint="default"/>
+      </w:rPr>
+    </w:lvl>
+    <w:lvl w:ilvl="3" w:tplc="041D0001" w:tentative="1">
+      <w:start w:val="1"/>
+      <w:numFmt w:val="bullet"/>
+      <w:lvlText w:val=""/>
+      <w:lvlJc w:val="left"/>
+      <w:pPr>
+        <w:ind w:left="2880" w:hanging="360"/>
+      </w:pPr>
+      <w:rPr>
+        <w:rFonts w:ascii="Symbol" w:hAnsi="Symbol" w:hint="default"/>
+      </w:rPr>
+    </w:lvl>
+    <w:lvl w:ilvl="4" w:tplc="041D0003" w:tentative="1">
+      <w:start w:val="1"/>
+      <w:numFmt w:val="bullet"/>
+      <w:lvlText w:val="o"/>
+      <w:lvlJc w:val="left"/>
+      <w:pPr>
+        <w:ind w:left="3600" w:hanging="360"/>
+      </w:pPr>
+      <w:rPr>
+        <w:rFonts w:ascii="Courier New" w:hAnsi="Courier New" w:cs="Courier New" w:hint="default"/>
+      </w:rPr>
+    </w:lvl>
+    <w:lvl w:ilvl="5" w:tplc="041D0005" w:tentative="1">
+      <w:start w:val="1"/>
+      <w:numFmt w:val="bullet"/>
+      <w:lvlText w:val=""/>
+      <w:lvlJc w:val="left"/>
+      <w:pPr>
+        <w:ind w:left="4320" w:hanging="360"/>
+      </w:pPr>
+      <w:rPr>
+        <w:rFonts w:ascii="Wingdings" w:hAnsi="Wingdings" w:hint="default"/>
+      </w:rPr>
+    </w:lvl>
+    <w:lvl w:ilvl="6" w:tplc="041D0001" w:tentative="1">
+      <w:start w:val="1"/>
+      <w:numFmt w:val="bullet"/>
+      <w:lvlText w:val=""/>
+      <w:lvlJc w:val="left"/>
+      <w:pPr>
+        <w:ind w:left="5040" w:hanging="360"/>
+      </w:pPr>
+      <w:rPr>
+        <w:rFonts w:ascii="Symbol" w:hAnsi="Symbol" w:hint="default"/>
+      </w:rPr>
+    </w:lvl>
+    <w:lvl w:ilvl="7" w:tplc="041D0003" w:tentative="1">
+      <w:start w:val="1"/>
+      <w:numFmt w:val="bullet"/>
+      <w:lvlText w:val="o"/>
+      <w:lvlJc w:val="left"/>
+      <w:pPr>
+        <w:ind w:left="5760" w:hanging="360"/>
+      </w:pPr>
+      <w:rPr>
+        <w:rFonts w:ascii="Courier New" w:hAnsi="Courier New" w:cs="Courier New" w:hint="default"/>
+      </w:rPr>
+    </w:lvl>
+    <w:lvl w:ilvl="8" w:tplc="041D0005" w:tentative="1">
+      <w:start w:val="1"/>
+      <w:numFmt w:val="bullet"/>
+      <w:lvlText w:val=""/>
+      <w:lvlJc w:val="left"/>
+      <w:pPr>
+        <w:ind w:left="6480" w:hanging="360"/>
+      </w:pPr>
+      <w:rPr>
+        <w:rFonts w:ascii="Wingdings" w:hAnsi="Wingdings" w:hint="default"/>
+      </w:rPr>
+    </w:lvl>
+  </w:abstractNum>
+  <w:abstractNum w:abstractNumId="19" w15:restartNumberingAfterBreak="0">
     <w:nsid w:val="7A8D4015"/>
     <w:multiLevelType w:val="hybridMultilevel"/>
     <w:tmpl w:val="4C6C1EC2"/>
@@ -3113,53 +4202,181 @@
       </w:rPr>
     </w:lvl>
   </w:abstractNum>
+  <w:abstractNum w:abstractNumId="20" w15:restartNumberingAfterBreak="0">
+    <w:nsid w:val="7F9D7456"/>
+    <w:multiLevelType w:val="hybridMultilevel"/>
+    <w:tmpl w:val="945E47CC"/>
+    <w:lvl w:ilvl="0" w:tplc="041D0001">
+      <w:start w:val="1"/>
+      <w:numFmt w:val="bullet"/>
+      <w:lvlText w:val=""/>
+      <w:lvlJc w:val="left"/>
+      <w:pPr>
+        <w:ind w:left="720" w:hanging="360"/>
+      </w:pPr>
+      <w:rPr>
+        <w:rFonts w:ascii="Symbol" w:hAnsi="Symbol" w:hint="default"/>
+      </w:rPr>
+    </w:lvl>
+    <w:lvl w:ilvl="1" w:tplc="041D0003" w:tentative="1">
+      <w:start w:val="1"/>
+      <w:numFmt w:val="bullet"/>
+      <w:lvlText w:val="o"/>
+      <w:lvlJc w:val="left"/>
+      <w:pPr>
+        <w:ind w:left="1440" w:hanging="360"/>
+      </w:pPr>
+      <w:rPr>
+        <w:rFonts w:ascii="Courier New" w:hAnsi="Courier New" w:cs="Courier New" w:hint="default"/>
+      </w:rPr>
+    </w:lvl>
+    <w:lvl w:ilvl="2" w:tplc="041D0005" w:tentative="1">
+      <w:start w:val="1"/>
+      <w:numFmt w:val="bullet"/>
+      <w:lvlText w:val=""/>
+      <w:lvlJc w:val="left"/>
+      <w:pPr>
+        <w:ind w:left="2160" w:hanging="360"/>
+      </w:pPr>
+      <w:rPr>
+        <w:rFonts w:ascii="Wingdings" w:hAnsi="Wingdings" w:hint="default"/>
+      </w:rPr>
+    </w:lvl>
+    <w:lvl w:ilvl="3" w:tplc="041D0001" w:tentative="1">
+      <w:start w:val="1"/>
+      <w:numFmt w:val="bullet"/>
+      <w:lvlText w:val=""/>
+      <w:lvlJc w:val="left"/>
+      <w:pPr>
+        <w:ind w:left="2880" w:hanging="360"/>
+      </w:pPr>
+      <w:rPr>
+        <w:rFonts w:ascii="Symbol" w:hAnsi="Symbol" w:hint="default"/>
+      </w:rPr>
+    </w:lvl>
+    <w:lvl w:ilvl="4" w:tplc="041D0003" w:tentative="1">
+      <w:start w:val="1"/>
+      <w:numFmt w:val="bullet"/>
+      <w:lvlText w:val="o"/>
+      <w:lvlJc w:val="left"/>
+      <w:pPr>
+        <w:ind w:left="3600" w:hanging="360"/>
+      </w:pPr>
+      <w:rPr>
+        <w:rFonts w:ascii="Courier New" w:hAnsi="Courier New" w:cs="Courier New" w:hint="default"/>
+      </w:rPr>
+    </w:lvl>
+    <w:lvl w:ilvl="5" w:tplc="041D0005" w:tentative="1">
+      <w:start w:val="1"/>
+      <w:numFmt w:val="bullet"/>
+      <w:lvlText w:val=""/>
+      <w:lvlJc w:val="left"/>
+      <w:pPr>
+        <w:ind w:left="4320" w:hanging="360"/>
+      </w:pPr>
+      <w:rPr>
+        <w:rFonts w:ascii="Wingdings" w:hAnsi="Wingdings" w:hint="default"/>
+      </w:rPr>
+    </w:lvl>
+    <w:lvl w:ilvl="6" w:tplc="041D0001" w:tentative="1">
+      <w:start w:val="1"/>
+      <w:numFmt w:val="bullet"/>
+      <w:lvlText w:val=""/>
+      <w:lvlJc w:val="left"/>
+      <w:pPr>
+        <w:ind w:left="5040" w:hanging="360"/>
+      </w:pPr>
+      <w:rPr>
+        <w:rFonts w:ascii="Symbol" w:hAnsi="Symbol" w:hint="default"/>
+      </w:rPr>
+    </w:lvl>
+    <w:lvl w:ilvl="7" w:tplc="041D0003" w:tentative="1">
+      <w:start w:val="1"/>
+      <w:numFmt w:val="bullet"/>
+      <w:lvlText w:val="o"/>
+      <w:lvlJc w:val="left"/>
+      <w:pPr>
+        <w:ind w:left="5760" w:hanging="360"/>
+      </w:pPr>
+      <w:rPr>
+        <w:rFonts w:ascii="Courier New" w:hAnsi="Courier New" w:cs="Courier New" w:hint="default"/>
+      </w:rPr>
+    </w:lvl>
+    <w:lvl w:ilvl="8" w:tplc="041D0005" w:tentative="1">
+      <w:start w:val="1"/>
+      <w:numFmt w:val="bullet"/>
+      <w:lvlText w:val=""/>
+      <w:lvlJc w:val="left"/>
+      <w:pPr>
+        <w:ind w:left="6480" w:hanging="360"/>
+      </w:pPr>
+      <w:rPr>
+        <w:rFonts w:ascii="Wingdings" w:hAnsi="Wingdings" w:hint="default"/>
+      </w:rPr>
+    </w:lvl>
+  </w:abstractNum>
   <w:num w:numId="1">
+    <w:abstractNumId w:val="16"/>
+  </w:num>
+  <w:num w:numId="2">
+    <w:abstractNumId w:val="5"/>
+  </w:num>
+  <w:num w:numId="3">
+    <w:abstractNumId w:val="6"/>
+  </w:num>
+  <w:num w:numId="4">
+    <w:abstractNumId w:val="12"/>
+  </w:num>
+  <w:num w:numId="5">
     <w:abstractNumId w:val="13"/>
   </w:num>
-  <w:num w:numId="2">
-    <w:abstractNumId w:val="4"/>
-  </w:num>
-  <w:num w:numId="3">
-    <w:abstractNumId w:val="5"/>
-  </w:num>
-  <w:num w:numId="4">
-    <w:abstractNumId w:val="9"/>
-  </w:num>
-  <w:num w:numId="5">
-    <w:abstractNumId w:val="10"/>
-  </w:num>
   <w:num w:numId="6">
-    <w:abstractNumId w:val="8"/>
+    <w:abstractNumId w:val="11"/>
   </w:num>
   <w:num w:numId="7">
-    <w:abstractNumId w:val="11"/>
+    <w:abstractNumId w:val="14"/>
   </w:num>
   <w:num w:numId="8">
-    <w:abstractNumId w:val="15"/>
+    <w:abstractNumId w:val="19"/>
   </w:num>
   <w:num w:numId="9">
-    <w:abstractNumId w:val="3"/>
+    <w:abstractNumId w:val="4"/>
   </w:num>
   <w:num w:numId="10">
     <w:abstractNumId w:val="0"/>
   </w:num>
   <w:num w:numId="11">
-    <w:abstractNumId w:val="12"/>
+    <w:abstractNumId w:val="15"/>
   </w:num>
   <w:num w:numId="12">
     <w:abstractNumId w:val="1"/>
   </w:num>
   <w:num w:numId="13">
-    <w:abstractNumId w:val="7"/>
+    <w:abstractNumId w:val="10"/>
   </w:num>
   <w:num w:numId="14">
     <w:abstractNumId w:val="2"/>
   </w:num>
   <w:num w:numId="15">
-    <w:abstractNumId w:val="6"/>
+    <w:abstractNumId w:val="9"/>
   </w:num>
   <w:num w:numId="16">
-    <w:abstractNumId w:val="14"/>
+    <w:abstractNumId w:val="17"/>
+  </w:num>
+  <w:num w:numId="17">
+    <w:abstractNumId w:val="8"/>
+  </w:num>
+  <w:num w:numId="18">
+    <w:abstractNumId w:val="7"/>
+  </w:num>
+  <w:num w:numId="19">
+    <w:abstractNumId w:val="20"/>
+  </w:num>
+  <w:num w:numId="20">
+    <w:abstractNumId w:val="3"/>
+  </w:num>
+  <w:num w:numId="21">
+    <w:abstractNumId w:val="18"/>
   </w:num>
 </w:numbering>
 </file>

</xml_diff>